<commit_message>
improved call for action
</commit_message>
<xml_diff>
--- a/static/media/documents/Green_Deal_Data_Observatory.docx
+++ b/static/media/documents/Green_Deal_Data_Observatory.docx
@@ -4,74 +4,51 @@
   <w:body>
     <w:p>
       <w:pPr>
-        <w:pStyle w:val="Heading1"/>
+        <w:rPr>
+          <w:rStyle w:val="Emphasis"/>
+        </w:rPr>
+      </w:pPr>
+      <w:r>
+        <w:rPr>
+          <w:rStyle w:val="Emphasis"/>
+        </w:rPr>
+        <w:t>Finding reliable historic and new data and information about climate change, as well as the impact of various European Green Deal policies is surprisingly hard to find if you are a scientific researcher. And it is even more hopeless if you work as a (data) journalist, a policy researcher in an NGO, or if you are responsible for the corporate social responsibility disclosures of a company that does not provide you with an army of (geo)statisticians, data engineers, and data scientists who can render various data into usable format, i.e. something that you can trust, quote, visualize, import, or copy &amp; paste.</w:t>
+      </w:r>
+    </w:p>
+    <w:p>
+      <w:r>
+        <w:t xml:space="preserve">With the help of modern data science, </w:t>
+      </w:r>
+      <w:r>
+        <w:t>o</w:t>
+      </w:r>
+      <w:r>
+        <w:t xml:space="preserve">pen </w:t>
+      </w:r>
+      <w:r>
+        <w:t>data,</w:t>
+      </w:r>
+      <w:r>
+        <w:t xml:space="preserve"> and open science we started to build solutions for these problems. We would like to find partners to build up a </w:t>
+      </w:r>
+      <w:r>
+        <w:rPr>
+          <w:b/>
+          <w:bCs/>
+        </w:rPr>
+        <w:t>Green Deal Data Observatory</w:t>
+      </w:r>
+      <w:r>
+        <w:t xml:space="preserve"> that serves the needs of all stakeholders of the European Green Deal with far more practical information and data solutions than the Commissions’ Taxonomy Compass.</w:t>
+      </w:r>
+    </w:p>
+    <w:p>
+      <w:pPr>
         <w:jc w:val="center"/>
-        <w:rPr>
-          <w:rStyle w:val="Emphasis"/>
-          <w:rFonts w:ascii="Roboto Bk" w:hAnsi="Roboto Bk"/>
-          <w:b w:val="0"/>
-          <w:iCs w:val="0"/>
-          <w:color w:val="00843A"/>
-        </w:rPr>
-      </w:pPr>
-      <w:r>
-        <w:rPr>
-          <w:rStyle w:val="Emphasis"/>
-          <w:rFonts w:ascii="Roboto Bk" w:hAnsi="Roboto Bk"/>
-          <w:b w:val="0"/>
-          <w:iCs w:val="0"/>
-          <w:color w:val="00843A"/>
-        </w:rPr>
-        <w:t>Green Deal Data Observatory</w:t>
-      </w:r>
-    </w:p>
-    <w:p>
-      <w:pPr>
-        <w:rPr>
-          <w:rStyle w:val="Emphasis"/>
-        </w:rPr>
-      </w:pPr>
-    </w:p>
-    <w:p>
-      <w:pPr>
-        <w:rPr>
-          <w:rStyle w:val="Emphasis"/>
-        </w:rPr>
-      </w:pPr>
-      <w:r>
-        <w:rPr>
-          <w:rStyle w:val="Emphasis"/>
-        </w:rPr>
-        <w:t>Finding reliable historic and new data and information about climate change, as well as the impact of various European Green Deal policies that try to mitigate it is surprisingly hard to find if you are a scientific researcher. And it is even more hopeless if you work as a (data) journalist, a policy researcher in an NGO, or if you are responsible for the corporate social responsibility disclosures of a company that does not provide you with an army of (geo)statisticians, data engineers, and data scientists who can render various data into usable format, i.e. something that you can trust, quote, visualize, import, or copy &amp; paste.</w:t>
-      </w:r>
-    </w:p>
-    <w:p>
-      <w:pPr>
-        <w:rPr>
-          <w:lang w:val="nl-NL"/>
-        </w:rPr>
-      </w:pPr>
-      <w:r>
-        <w:t>With the help of modern data science, and the new open data and open science regulations of the EU, we started to build solutions for these problems. We would like to find partners to build up a Green Deal Data Observatory that serves the needs of all stakeholders of the European Green Deal with far more practical information and data solutions than the Commissions</w:t>
-      </w:r>
-      <w:r>
-        <w:rPr>
-          <w:lang w:val="nl-NL"/>
-        </w:rPr>
-        <w:t>’ Taxonomy Compass.</w:t>
-      </w:r>
-    </w:p>
-    <w:p>
-      <w:pPr>
-        <w:jc w:val="center"/>
-        <w:rPr>
-          <w:lang w:val="nl-NL"/>
-        </w:rPr>
       </w:pPr>
       <w:r>
         <w:rPr>
           <w:noProof/>
-          <w:lang w:val="nl-NL"/>
         </w:rPr>
         <w:drawing>
           <wp:inline distT="0" distB="0" distL="0" distR="0" wp14:anchorId="06760BB4" wp14:editId="12312276">
@@ -89,7 +66,7 @@
                     <pic:cNvPicPr/>
                   </pic:nvPicPr>
                   <pic:blipFill>
-                    <a:blip r:embed="rId7" cstate="print">
+                    <a:blip r:embed="rId8" cstate="print">
                       <a:extLst>
                         <a:ext uri="{28A0092B-C50C-407E-A947-70E740481C1C}">
                           <a14:useLocalDpi xmlns:a14="http://schemas.microsoft.com/office/drawing/2010/main" val="0"/>
@@ -117,64 +94,112 @@
       </w:r>
     </w:p>
     <w:p>
+      <w:r>
+        <w:t xml:space="preserve">Our aim is to provide </w:t>
+      </w:r>
+      <w:r>
+        <w:t>hundreds of</w:t>
+      </w:r>
+      <w:r>
+        <w:t xml:space="preserve"> more comprehensive, </w:t>
+      </w:r>
+      <w:r>
+        <w:t>timelier</w:t>
+      </w:r>
+      <w:r>
+        <w:t xml:space="preserve">, and scientifically better validated data service than Eurostat’s </w:t>
+      </w:r>
+      <w:r>
+        <w:t>intergovernmental</w:t>
+      </w:r>
+      <w:r>
+        <w:t xml:space="preserve"> service, because </w:t>
+      </w:r>
+      <w:r>
+        <w:t xml:space="preserve">putting the European </w:t>
+      </w:r>
+      <w:r>
+        <w:t>Green</w:t>
+      </w:r>
+      <w:r>
+        <w:t xml:space="preserve"> Deal into practice requires better data products, more user-friendly service, and </w:t>
+      </w:r>
+      <w:r>
+        <w:t xml:space="preserve">quicker response. </w:t>
+      </w:r>
+      <w:r>
+        <w:t>We</w:t>
+      </w:r>
+      <w:r>
+        <w:t xml:space="preserve"> aim to provide a far better value-for-money for co-founders than any of the </w:t>
+      </w:r>
+      <w:r>
+        <w:t xml:space="preserve">60 </w:t>
+      </w:r>
+      <w:r>
+        <w:t>observatories</w:t>
+      </w:r>
+      <w:r>
+        <w:t xml:space="preserve"> </w:t>
+      </w:r>
+      <w:r>
+        <w:t xml:space="preserve">(permanent, </w:t>
+      </w:r>
+      <w:r>
+        <w:t>thematic</w:t>
+      </w:r>
+      <w:r>
+        <w:t xml:space="preserve"> data gathering and dissemination programs) </w:t>
+      </w:r>
+      <w:r>
+        <w:t xml:space="preserve">recognized by the EU, </w:t>
+      </w:r>
+      <w:r>
+        <w:t>OECD,</w:t>
+      </w:r>
+      <w:r>
+        <w:t xml:space="preserve"> or UNESCO</w:t>
+      </w:r>
+      <w:r>
+        <w:t>.</w:t>
+      </w:r>
+    </w:p>
+    <w:p>
       <w:pPr>
         <w:rPr>
           <w:lang w:val="nl-NL"/>
         </w:rPr>
       </w:pPr>
       <w:r>
+        <w:t>The 2019</w:t>
+      </w:r>
+      <w:r>
         <w:rPr>
           <w:lang w:val="nl-NL"/>
         </w:rPr>
-        <w:t>Our aim is to provide a more comprehensive, more timely, and scientifically better validated data service than Eurostat’s intergovernmatal servic</w:t>
+        <w:t>/1</w:t>
       </w:r>
       <w:r>
         <w:rPr>
           <w:lang w:val="nl-NL"/>
         </w:rPr>
-        <w:t xml:space="preserve">e, because </w:t>
-      </w:r>
-      <w:r>
-        <w:rPr>
-          <w:lang w:val="nl-NL"/>
-        </w:rPr>
-        <w:t xml:space="preserve">putting the European Grean Deal into practice requires better data products, more user-friendly service, and </w:t>
-      </w:r>
-      <w:r>
-        <w:rPr>
-          <w:lang w:val="nl-NL"/>
-        </w:rPr>
-        <w:t xml:space="preserve">quicker response. </w:t>
-      </w:r>
-      <w:r>
-        <w:rPr>
-          <w:lang w:val="nl-NL"/>
-        </w:rPr>
-        <w:t>Our data observatory is based on open-source, peer-reviewed, scientific statistical software and open data</w:t>
-      </w:r>
-      <w:r>
-        <w:rPr>
-          <w:lang w:val="nl-NL"/>
-        </w:rPr>
-        <w:t xml:space="preserve">, and we aim to provide a far better value-for-money for co-founders than any of the </w:t>
-      </w:r>
-      <w:r>
-        <w:rPr>
-          <w:lang w:val="nl-NL"/>
-        </w:rPr>
-        <w:t>60 obervatories recognized by the EU, OECD or UNESCO</w:t>
-      </w:r>
-      <w:r>
-        <w:rPr>
-          <w:lang w:val="nl-NL"/>
-        </w:rPr>
-        <w:t>.</w:t>
-      </w:r>
-      <w:r>
-        <w:rPr>
-          <w:lang w:val="nl-NL"/>
-        </w:rPr>
-        <w:t xml:space="preserve"> </w:t>
+        <w:t>024 Open Data Directive makes access to taxpayer funded satellite, opinion poll and other data assets in the governmental and scientific field available for reuse but expects the investment to make them usable from private non-profit or for-profit parties. These data assets, collected for literally billions of euros annually, are sitting idle, and not contributing to environmental policies or sustainability targets. We are looking for partners to make this investment, and re-release hundreds of already public, but low-quality datasets, and further hundreds of missing datasets in validated, high-quality format, and with visualizations.</w:t>
+      </w:r>
+    </w:p>
+    <w:p>
+      <w:pPr>
+        <w:pStyle w:val="Heading2"/>
+        <w:jc w:val="both"/>
+        <w:rPr>
+          <w:lang w:val="en-GB"/>
+        </w:rPr>
+      </w:pPr>
+      <w:r>
+        <w:rPr>
+          <w:lang w:val="en-GB"/>
+        </w:rPr>
+        <w:lastRenderedPageBreak/>
+        <w:t>A subjective republication of the data products of the European Environmental Agency and Eurostat</w:t>
       </w:r>
     </w:p>
     <w:p>
@@ -182,85 +207,668 @@
         <w:rPr>
           <w:i/>
           <w:iCs/>
-          <w:shd w:val="clear" w:color="auto" w:fill="FFFFFF"/>
         </w:rPr>
       </w:pPr>
       <w:r>
         <w:rPr>
           <w:i/>
           <w:iCs/>
-          <w:lang w:val="nl-NL"/>
-        </w:rPr>
-        <w:t>Following the best practice</w:t>
+        </w:rPr>
+        <w:t>Public data, such the statistical data products of the European Environmental Agency</w:t>
       </w:r>
       <w:r>
         <w:rPr>
           <w:i/>
           <w:iCs/>
-          <w:lang w:val="nl-NL"/>
-        </w:rPr>
-        <w:t>s</w:t>
+        </w:rPr>
+        <w:t xml:space="preserve"> (EEA)</w:t>
       </w:r>
       <w:r>
         <w:rPr>
           <w:i/>
           <w:iCs/>
-          <w:lang w:val="nl-NL"/>
-        </w:rPr>
-        <w:t xml:space="preserve"> on openness </w:t>
+        </w:rPr>
+        <w:t xml:space="preserve"> or the Eurostat are not easy to use, and they are not really timely.  The creation of these indicators requires intergovernmental consensus, and these agencies have no mandate to re-process and improve data provided by various governmental actors.  Even though these organizations offer almost 1000 </w:t>
       </w:r>
       <w:r>
         <w:rPr>
           <w:i/>
           <w:iCs/>
-          <w:lang w:val="nl-NL"/>
-        </w:rPr>
-        <w:t xml:space="preserve">to make our impact the best </w:t>
+        </w:rPr>
+        <w:t xml:space="preserve">environmental and sustainability </w:t>
       </w:r>
       <w:r>
         <w:rPr>
           <w:i/>
           <w:iCs/>
-          <w:lang w:val="nl-NL"/>
-        </w:rPr>
-        <w:t xml:space="preserve">requires </w:t>
+        </w:rPr>
+        <w:t xml:space="preserve">data products, their quality has many problems, and this makes their use for data journalists, NGOs, or smaller corporations </w:t>
       </w:r>
       <w:r>
         <w:rPr>
           <w:i/>
           <w:iCs/>
-          <w:lang w:val="nl-NL"/>
-        </w:rPr>
-        <w:t xml:space="preserve">strong partners and </w:t>
+        </w:rPr>
+        <w:t>impractical who do not have in-house data scientist</w:t>
       </w:r>
       <w:r>
         <w:rPr>
           <w:i/>
           <w:iCs/>
-          <w:lang w:val="nl-NL"/>
-        </w:rPr>
-        <w:t xml:space="preserve">a sustainable funding.  We are looking for organizations that </w:t>
+        </w:rPr>
+        <w:t xml:space="preserve">. </w:t>
       </w:r>
       <w:r>
         <w:rPr>
           <w:i/>
           <w:iCs/>
-          <w:lang w:val="nl-NL"/>
-        </w:rPr>
-        <w:t>would like to curate and develop this data service for the best policy and scientific impact</w:t>
-      </w:r>
-      <w:r>
+        </w:rPr>
+        <w:t>We want to automate this data science improvement and make it a public good.</w:t>
+      </w:r>
+    </w:p>
+    <w:p>
+      <w:r>
+        <w:t xml:space="preserve">The </w:t>
+      </w:r>
+      <w:r>
+        <w:t xml:space="preserve">data products of the </w:t>
+      </w:r>
+      <w:r>
+        <w:t>EEA</w:t>
+      </w:r>
+      <w:r>
+        <w:t xml:space="preserve"> or the Eurostat</w:t>
+      </w:r>
+      <w:r>
+        <w:t xml:space="preserve"> are valuable because they are free and because they go through an authoritative quality control process.  </w:t>
+      </w:r>
+      <w:r>
+        <w:t xml:space="preserve">But we can make them more </w:t>
+      </w:r>
+      <w:r>
+        <w:t>valuable if they go through further quality improvements</w:t>
+      </w:r>
+      <w:r>
+        <w:t xml:space="preserve">, not permitted because of the lacking intergovernmental consensus or </w:t>
+      </w:r>
+      <w:r>
+        <w:t xml:space="preserve">lacking </w:t>
+      </w:r>
+      <w:r>
+        <w:t xml:space="preserve">institutional </w:t>
+      </w:r>
+      <w:r>
+        <w:t xml:space="preserve">capacity. </w:t>
+      </w:r>
+      <w:r>
+        <w:rPr>
+          <w:b/>
+          <w:bCs/>
+        </w:rPr>
+        <w:t xml:space="preserve">Our </w:t>
+      </w:r>
+      <w:r>
+        <w:rPr>
+          <w:b/>
+          <w:bCs/>
+        </w:rPr>
+        <w:t xml:space="preserve">data releases are </w:t>
+      </w:r>
+      <w:r>
+        <w:rPr>
+          <w:b/>
+          <w:bCs/>
+        </w:rPr>
+        <w:t xml:space="preserve">subjective in </w:t>
+      </w:r>
+      <w:r>
+        <w:rPr>
+          <w:b/>
+          <w:bCs/>
+        </w:rPr>
+        <w:t>the</w:t>
+      </w:r>
+      <w:r>
+        <w:rPr>
+          <w:b/>
+          <w:bCs/>
+        </w:rPr>
+        <w:t xml:space="preserve"> sense that </w:t>
+      </w:r>
+      <w:r>
+        <w:rPr>
+          <w:b/>
+          <w:bCs/>
+        </w:rPr>
+        <w:t xml:space="preserve">they are </w:t>
+      </w:r>
+      <w:r>
+        <w:rPr>
+          <w:b/>
+          <w:bCs/>
+        </w:rPr>
+        <w:t xml:space="preserve">not </w:t>
+      </w:r>
+      <w:r>
+        <w:rPr>
+          <w:b/>
+          <w:bCs/>
+        </w:rPr>
+        <w:t xml:space="preserve">gaining authority from an </w:t>
+      </w:r>
+      <w:r>
+        <w:rPr>
+          <w:b/>
+          <w:bCs/>
+        </w:rPr>
+        <w:t xml:space="preserve">intergovernmental agency, but </w:t>
+      </w:r>
+      <w:r>
+        <w:rPr>
+          <w:b/>
+          <w:bCs/>
+        </w:rPr>
+        <w:t>from a transparent, open scientific process</w:t>
+      </w:r>
+      <w:r>
+        <w:t xml:space="preserve">. </w:t>
+      </w:r>
+      <w:r>
+        <w:t xml:space="preserve">They have </w:t>
+      </w:r>
+      <w:r>
+        <w:t xml:space="preserve">an author, </w:t>
+      </w:r>
+      <w:r>
+        <w:t>various data contributors (</w:t>
+      </w:r>
+      <w:r>
+        <w:t xml:space="preserve">curator, manager, publisher, </w:t>
+      </w:r>
+      <w:r>
+        <w:t xml:space="preserve">as defined by open science standards), </w:t>
+      </w:r>
+      <w:r>
+        <w:t>who follow various scientific peer-review processes for their computing algorithm, codebooks, d</w:t>
+      </w:r>
+      <w:r>
+        <w:t xml:space="preserve">ata validation. </w:t>
+      </w:r>
+      <w:r>
+        <w:t>We make quality improvements that are based on a statistical and scientific consensus: we follow the same guidelines that Eurostat would use; we use peer-reviewed, statistical software algorithms, and we document each data scientific step how we made a better statistical product.</w:t>
+      </w:r>
+      <w:r>
+        <w:t xml:space="preserve"> (See more details in Append</w:t>
+      </w:r>
+      <w:r>
+        <w:t>ix</w:t>
+      </w:r>
+      <w:r>
+        <w:t>.)</w:t>
+      </w:r>
+    </w:p>
+    <w:p>
+      <w:pPr>
+        <w:pStyle w:val="Quote"/>
+      </w:pPr>
+      <w:r>
+        <w:t xml:space="preserve">You can see three examples for this work. </w:t>
+      </w:r>
+      <w:hyperlink r:id="rId9" w:anchor=".YdKrWWjMLIU" w:history="1">
+        <w:r>
+          <w:rPr>
+            <w:rStyle w:val="Hyperlink"/>
+          </w:rPr>
+          <w:t>Biomass Exports by Country</w:t>
+        </w:r>
+      </w:hyperlink>
+      <w:r>
+        <w:t xml:space="preserve"> has 18% more datapoints, and in a statistical software or machine learning, AI application that cannot handle missing data, it has a 10.4% larger best full partial dataset.  The </w:t>
+      </w:r>
+      <w:hyperlink r:id="rId10" w:anchor=".YdKru2jMLIU" w:history="1">
+        <w:r>
+          <w:rPr>
+            <w:rStyle w:val="Hyperlink"/>
+          </w:rPr>
+          <w:t>Government Budget Allocations for R&amp;D in Environment</w:t>
+        </w:r>
+      </w:hyperlink>
+      <w:r>
+        <w:t xml:space="preserve"> </w:t>
+      </w:r>
+      <w:r>
+        <w:rPr>
+          <w:rFonts w:ascii="Roboto" w:hAnsi="Roboto"/>
+          <w:color w:val="333333"/>
+          <w:shd w:val="clear" w:color="auto" w:fill="FFFFFF"/>
+        </w:rPr>
+        <w:t> </w:t>
+      </w:r>
+      <w:r>
+        <w:rPr>
+          <w:color w:val="auto"/>
+        </w:rPr>
+        <w:t>dataset 40% more countries, and a 23% larger dataset</w:t>
+      </w:r>
+      <w:r>
+        <w:t xml:space="preserve"> available for chart making, or </w:t>
+      </w:r>
+      <w:r>
+        <w:rPr>
+          <w:color w:val="auto"/>
+        </w:rPr>
+        <w:t>supervised and unsupervised learning models</w:t>
+      </w:r>
+      <w:r>
+        <w:t xml:space="preserve">. </w:t>
+      </w:r>
+      <w:r>
+        <w:t>T</w:t>
+      </w:r>
+      <w:r>
+        <w:t xml:space="preserve">he </w:t>
+      </w:r>
+      <w:hyperlink r:id="rId11" w:anchor=".YdKsNWjMLIU" w:history="1">
+        <w:r>
+          <w:rPr>
+            <w:rStyle w:val="Hyperlink"/>
+          </w:rPr>
+          <w:t>Environmental Subsidies and Similar Transfers from Europe to the Rest of the World</w:t>
+        </w:r>
+      </w:hyperlink>
+      <w:r>
+        <w:t xml:space="preserve"> dataset we have increased the largest (congruent) part of data that can be used in machine learning and software, or in data visualization for journalists by 167%.</w:t>
+      </w:r>
+    </w:p>
+    <w:p>
+      <w:pPr>
+        <w:pStyle w:val="ListParagraph"/>
+        <w:numPr>
+          <w:ilvl w:val="0"/>
+          <w:numId w:val="2"/>
+        </w:numPr>
+      </w:pPr>
+      <w:r>
+        <w:t xml:space="preserve">Our co-founder or main sponsor can be the publisher of these improved statistical products, and increase its impact by directing traffic from journalists, researchers, NGOs, corporate social responsibility managers from the websites of the European Environmental Agency or the Eurostat to its own publication.  </w:t>
+      </w:r>
+    </w:p>
+    <w:p>
+      <w:pPr>
+        <w:pStyle w:val="ListParagraph"/>
+        <w:numPr>
+          <w:ilvl w:val="0"/>
+          <w:numId w:val="2"/>
+        </w:numPr>
+      </w:pPr>
+      <w:r>
+        <w:t>W</w:t>
+      </w:r>
+      <w:r>
+        <w:t xml:space="preserve">e built a modern API </w:t>
+      </w:r>
+      <w:r>
+        <w:t xml:space="preserve">(similarly to Eurostat) </w:t>
+      </w:r>
+      <w:r>
+        <w:t xml:space="preserve">which provides JSON access to frequent, programmatic users, for example, who already read into their corporate or research systems automatically Eurostat’s data, could do with our ‘improved Eurostat’ data.  </w:t>
+      </w:r>
+    </w:p>
+    <w:p>
+      <w:pPr>
+        <w:pStyle w:val="ListParagraph"/>
+        <w:numPr>
+          <w:ilvl w:val="0"/>
+          <w:numId w:val="2"/>
+        </w:numPr>
+      </w:pPr>
+      <w:r>
+        <w:t xml:space="preserve">To increase impact and credibility, we </w:t>
+      </w:r>
+      <w:r>
+        <w:t xml:space="preserve">place each item in the </w:t>
+      </w:r>
+      <w:r>
+        <w:t xml:space="preserve">European open science repository </w:t>
+      </w:r>
+      <w:hyperlink r:id="rId12" w:anchor=".YbM_K73MLIU" w:history="1">
+        <w:proofErr w:type="spellStart"/>
+        <w:r>
+          <w:rPr>
+            <w:rStyle w:val="Hyperlink"/>
+            <w:rFonts w:cs="Arial"/>
+            <w:color w:val="1565C0"/>
+            <w:szCs w:val="24"/>
+            <w:shd w:val="clear" w:color="auto" w:fill="FFFFFF"/>
+          </w:rPr>
+          <w:t>Zenodo</w:t>
+        </w:r>
+        <w:proofErr w:type="spellEnd"/>
+      </w:hyperlink>
+      <w:r>
+        <w:rPr>
+          <w:rStyle w:val="Hyperlink"/>
+          <w:rFonts w:cs="Arial"/>
+          <w:color w:val="1565C0"/>
+          <w:szCs w:val="24"/>
+          <w:shd w:val="clear" w:color="auto" w:fill="FFFFFF"/>
+        </w:rPr>
+        <w:t xml:space="preserve"> </w:t>
+      </w:r>
+      <w:r>
+        <w:rPr>
+          <w:shd w:val="clear" w:color="auto" w:fill="FFFFFF"/>
+        </w:rPr>
+        <w:t xml:space="preserve">where almost all EU-funded research ends up from the Horizon Europe program, too.  </w:t>
+      </w:r>
+    </w:p>
+    <w:p>
+      <w:pPr>
+        <w:pStyle w:val="ListParagraph"/>
+        <w:numPr>
+          <w:ilvl w:val="0"/>
+          <w:numId w:val="2"/>
+        </w:numPr>
+      </w:pPr>
+      <w:r>
+        <w:rPr>
+          <w:shd w:val="clear" w:color="auto" w:fill="FFFFFF"/>
+        </w:rPr>
+        <w:t xml:space="preserve">For </w:t>
+      </w:r>
+      <w:r>
+        <w:rPr>
+          <w:shd w:val="clear" w:color="auto" w:fill="FFFFFF"/>
+        </w:rPr>
+        <w:t xml:space="preserve">further impact, </w:t>
+      </w:r>
+      <w:r>
+        <w:rPr>
+          <w:shd w:val="clear" w:color="auto" w:fill="FFFFFF"/>
+        </w:rPr>
+        <w:t xml:space="preserve">data journalists, and researchers looking for ideas, we place </w:t>
+      </w:r>
+      <w:r>
+        <w:rPr>
+          <w:shd w:val="clear" w:color="auto" w:fill="FFFFFF"/>
+        </w:rPr>
+        <w:t xml:space="preserve">free </w:t>
+      </w:r>
+      <w:r>
+        <w:rPr>
+          <w:shd w:val="clear" w:color="auto" w:fill="FFFFFF"/>
+        </w:rPr>
+        <w:t xml:space="preserve">visualizations of each data on </w:t>
+      </w:r>
+      <w:hyperlink r:id="rId13" w:anchor="/collections/5773229" w:history="1">
+        <w:proofErr w:type="spellStart"/>
+        <w:r>
+          <w:rPr>
+            <w:rStyle w:val="Hyperlink"/>
+          </w:rPr>
+          <w:t>Figshare</w:t>
+        </w:r>
+        <w:proofErr w:type="spellEnd"/>
+      </w:hyperlink>
+      <w:r>
+        <w:t xml:space="preserve">, a similar scientific data visualization </w:t>
+      </w:r>
+      <w:r>
+        <w:t>repository</w:t>
+      </w:r>
+      <w:r>
+        <w:t>.</w:t>
+      </w:r>
+    </w:p>
+    <w:p>
+      <w:pPr>
+        <w:pStyle w:val="Heading2"/>
+        <w:jc w:val="both"/>
+        <w:rPr>
+          <w:lang w:val="en-GB"/>
+        </w:rPr>
+      </w:pPr>
+      <w:r>
+        <w:rPr>
+          <w:lang w:val="en-GB"/>
+        </w:rPr>
+        <w:lastRenderedPageBreak/>
+        <w:t>Filling the data gaps left by intergovernmental agencies</w:t>
+      </w:r>
+    </w:p>
+    <w:p>
+      <w:pPr>
         <w:rPr>
           <w:i/>
           <w:iCs/>
-          <w:lang w:val="nl-NL"/>
-        </w:rPr>
-        <w:t xml:space="preserve">, and would integrate the Green Deal Data Observatory and its data into their service offering. </w:t>
-      </w:r>
+        </w:rPr>
+      </w:pPr>
       <w:r>
         <w:rPr>
           <w:i/>
           <w:iCs/>
+        </w:rPr>
+        <w:t xml:space="preserve">Most green NGOs cannot finance an environmental satellite to monitor land cover or cloud patterns.  </w:t>
+      </w:r>
+      <w:r>
+        <w:rPr>
+          <w:i/>
+          <w:iCs/>
+        </w:rPr>
+        <w:t xml:space="preserve">High-quality </w:t>
+      </w:r>
+      <w:r>
+        <w:rPr>
+          <w:i/>
+          <w:iCs/>
+        </w:rPr>
+        <w:t xml:space="preserve">Pan-European </w:t>
+      </w:r>
+      <w:r>
+        <w:rPr>
+          <w:i/>
+          <w:iCs/>
+        </w:rPr>
+        <w:t xml:space="preserve">surveys to understand how the public opinion is shifting cost millions of euros to conduct. Only large governmental </w:t>
+      </w:r>
+      <w:r>
+        <w:rPr>
+          <w:i/>
+          <w:iCs/>
+        </w:rPr>
+        <w:t>bureaucrac</w:t>
+      </w:r>
+      <w:r>
+        <w:rPr>
+          <w:i/>
+          <w:iCs/>
+        </w:rPr>
+        <w:t xml:space="preserve">ies and universities can afford such research – therefore the EU Open Data Directive, and various open science regulations make it mandatory to share all such taxpayer </w:t>
+      </w:r>
+      <w:r>
+        <w:rPr>
+          <w:i/>
+          <w:iCs/>
+        </w:rPr>
+        <w:t>data sources</w:t>
+      </w:r>
+      <w:r>
+        <w:rPr>
+          <w:i/>
+          <w:iCs/>
+        </w:rPr>
+        <w:t xml:space="preserve"> for non-profit or even commercial reuse.</w:t>
+      </w:r>
+    </w:p>
+    <w:p>
+      <w:pPr>
+        <w:jc w:val="left"/>
+      </w:pPr>
+      <w:r>
+        <w:t xml:space="preserve">Data economics </w:t>
+      </w:r>
+      <w:r>
+        <w:t>is</w:t>
+      </w:r>
+      <w:r>
+        <w:t xml:space="preserve"> unusual.  Some data collection, like sensory data in agriculture and water management is getting so cheap that the bottleneck is in smart use of the data – with big data we are “drowning in numbers”.  Other data collection, </w:t>
+      </w:r>
+      <w:r>
+        <w:t>particularly</w:t>
+      </w:r>
+      <w:r>
+        <w:t xml:space="preserve"> satellite-based </w:t>
+      </w:r>
+      <w:r>
+        <w:t>data,</w:t>
+      </w:r>
+      <w:r>
+        <w:t xml:space="preserve"> or high-quality face to face surveys in an era a social media fatigue and social distance due to Covid is becoming extremely expensive. Both extremes lead to data overcollection: because it is so difficult to find interviewees for opinion polls, the surveys of statistical agencies, or the European Commission, ask more questions that they need.</w:t>
+      </w:r>
+      <w:r>
+        <w:t xml:space="preserve"> But they only publish and process what they immediately need.</w:t>
+      </w:r>
+    </w:p>
+    <w:p>
+      <w:pPr>
+        <w:jc w:val="left"/>
+      </w:pPr>
+      <w:r>
+        <w:t xml:space="preserve">The EU Open Data Directive and the open science regulations leave enormously large data assets legally open for reuse in data journalism, NGOs, climate mitigation research or developing corporate sustainability indicators. However, tax authorities, environmental agencies, the Eurobarometer program, and other data collectors are only obliged to hand over the data as is, without changing the file format, providing an easy-to-use English language manual, </w:t>
+      </w:r>
+      <w:r>
+        <w:t>a codebook.  The policymaker envisioned that it will be the private sector and non-governmental sector that will make these further investments – and that is exactly what our data observatories aim to do in an open collaboration with potential non-profit, academic, and even corporate users.</w:t>
+      </w:r>
+    </w:p>
+    <w:p>
+      <w:pPr>
+        <w:pStyle w:val="Quote"/>
+      </w:pPr>
+      <w:r>
+        <w:t xml:space="preserve">We have released open-source, scientifically validated software to bring to light much of these data assets.  </w:t>
+      </w:r>
+      <w:r>
+        <w:rPr>
+          <w:shd w:val="clear" w:color="auto" w:fill="FFFFFF"/>
+        </w:rPr>
+        <w:t xml:space="preserve">In </w:t>
+      </w:r>
+      <w:r>
+        <w:rPr>
+          <w:shd w:val="clear" w:color="auto" w:fill="FFFFFF"/>
+        </w:rPr>
+        <w:t xml:space="preserve">our blogpost </w:t>
+      </w:r>
+      <w:hyperlink r:id="rId14" w:history="1">
+        <w:r>
+          <w:rPr>
+            <w:rStyle w:val="Hyperlink"/>
+            <w:rFonts w:cs="Arial"/>
+            <w:color w:val="1565C0"/>
+            <w:szCs w:val="24"/>
+            <w:shd w:val="clear" w:color="auto" w:fill="FFFFFF"/>
+          </w:rPr>
+          <w:t>100,000 Opinions on the Most Pressing Global Problem</w:t>
+        </w:r>
+      </w:hyperlink>
+      <w:r>
+        <w:rPr>
+          <w:szCs w:val="24"/>
+          <w:shd w:val="clear" w:color="auto" w:fill="FFFFFF"/>
+        </w:rPr>
+        <w:t xml:space="preserve"> to understand how we do this in more deta</w:t>
+      </w:r>
+      <w:r>
+        <w:rPr>
+          <w:szCs w:val="24"/>
+          <w:shd w:val="clear" w:color="auto" w:fill="FFFFFF"/>
+        </w:rPr>
+        <w:t>i</w:t>
+      </w:r>
+      <w:r>
+        <w:rPr>
+          <w:szCs w:val="24"/>
+          <w:shd w:val="clear" w:color="auto" w:fill="FFFFFF"/>
+        </w:rPr>
+        <w:t>l.</w:t>
+      </w:r>
+      <w:r>
+        <w:rPr>
+          <w:szCs w:val="24"/>
+          <w:shd w:val="clear" w:color="auto" w:fill="FFFFFF"/>
+        </w:rPr>
+        <w:t xml:space="preserve">  </w:t>
+      </w:r>
+      <w:r>
+        <w:t xml:space="preserve">Our </w:t>
+      </w:r>
+      <w:proofErr w:type="spellStart"/>
+      <w:r>
+        <w:t>retroharmonize</w:t>
+      </w:r>
+      <w:proofErr w:type="spellEnd"/>
+      <w:r>
+        <w:t xml:space="preserve"> software allows the creation of new datasets, maps, charts, model calculations from data left for private investment in many pan-European survey programs.  Our </w:t>
+      </w:r>
+      <w:proofErr w:type="spellStart"/>
+      <w:r>
+        <w:t>iotables</w:t>
+      </w:r>
+      <w:proofErr w:type="spellEnd"/>
+      <w:r>
+        <w:t xml:space="preserve"> software makes automatic economic and environmental impact analysis using open data that we process form every EU member state, and for comparison, from the UK, US, and Japan.</w:t>
+      </w:r>
+    </w:p>
+    <w:p>
+      <w:pPr>
+        <w:pStyle w:val="ListParagraph"/>
+        <w:numPr>
+          <w:ilvl w:val="0"/>
+          <w:numId w:val="2"/>
+        </w:numPr>
+      </w:pPr>
+      <w:r>
+        <w:t>Our co-founder or main sponsor can be the publisher of these</w:t>
+      </w:r>
+      <w:r>
+        <w:t xml:space="preserve"> new</w:t>
+      </w:r>
+      <w:r>
+        <w:t xml:space="preserve"> statistical products, </w:t>
+      </w:r>
+      <w:r>
+        <w:t xml:space="preserve">popular maps (or best used map received 100,000 social media interactions) and increase its policy impact by being a reliable data source of curated information of its interest. </w:t>
+      </w:r>
+      <w:r>
+        <w:t>We can not only improve the data quality of the Eurostat and EEA, but we can double the quantity available public information, too.</w:t>
+      </w:r>
+    </w:p>
+    <w:p>
+      <w:pPr>
+        <w:pStyle w:val="ListParagraph"/>
+        <w:numPr>
+          <w:ilvl w:val="0"/>
+          <w:numId w:val="2"/>
+        </w:numPr>
+        <w:jc w:val="left"/>
+        <w:rPr>
+          <w:i/>
+          <w:iCs/>
+          <w:shd w:val="clear" w:color="auto" w:fill="FFFFFF"/>
+        </w:rPr>
+      </w:pPr>
+      <w:r>
+        <w:t xml:space="preserve">With our technology and know-how, we can significantly reduce our observatory partner’s research costs. Harmonization with existing, taxpayer funded, open governmental or open science data means that you </w:t>
+      </w:r>
+      <w:r>
+        <w:t>must</w:t>
+      </w:r>
+      <w:r>
+        <w:t xml:space="preserve"> collect less information.  </w:t>
+      </w:r>
+      <w:r>
+        <w:rPr>
+          <w:i/>
+          <w:iCs/>
           <w:shd w:val="clear" w:color="auto" w:fill="FFFFFF"/>
         </w:rPr>
         <w:br w:type="page"/>
@@ -271,13 +879,22 @@
         <w:pStyle w:val="Heading2"/>
         <w:rPr>
           <w:shd w:val="clear" w:color="auto" w:fill="FFFFFF"/>
-        </w:rPr>
-      </w:pPr>
-      <w:r>
-        <w:rPr>
-          <w:shd w:val="clear" w:color="auto" w:fill="FFFFFF"/>
+          <w:lang w:val="en-GB"/>
+        </w:rPr>
+      </w:pPr>
+      <w:r>
+        <w:rPr>
+          <w:shd w:val="clear" w:color="auto" w:fill="FFFFFF"/>
+          <w:lang w:val="en-GB"/>
         </w:rPr>
         <w:lastRenderedPageBreak/>
+        <w:t xml:space="preserve">Annex I: </w:t>
+      </w:r>
+      <w:r>
+        <w:rPr>
+          <w:shd w:val="clear" w:color="auto" w:fill="FFFFFF"/>
+          <w:lang w:val="en-GB"/>
+        </w:rPr>
         <w:t xml:space="preserve">Bigger Better Faster More Data </w:t>
       </w:r>
     </w:p>
@@ -295,7 +912,7 @@
           <w:noProof/>
         </w:rPr>
         <w:drawing>
-          <wp:anchor distT="0" distB="0" distL="114300" distR="114300" simplePos="0" relativeHeight="251658240" behindDoc="1" locked="0" layoutInCell="1" allowOverlap="1" wp14:anchorId="1DADDDA4" wp14:editId="356F0401">
+          <wp:anchor distT="0" distB="0" distL="114300" distR="114300" simplePos="0" relativeHeight="251656192" behindDoc="1" locked="0" layoutInCell="1" allowOverlap="1" wp14:anchorId="1DADDDA4" wp14:editId="356F0401">
             <wp:simplePos x="0" y="0"/>
             <wp:positionH relativeFrom="column">
               <wp:posOffset>-4445</wp:posOffset>
@@ -326,7 +943,7 @@
                     <pic:cNvPicPr/>
                   </pic:nvPicPr>
                   <pic:blipFill>
-                    <a:blip r:embed="rId8" cstate="print">
+                    <a:blip r:embed="rId15" cstate="print">
                       <a:extLst>
                         <a:ext uri="{28A0092B-C50C-407E-A947-70E740481C1C}">
                           <a14:useLocalDpi xmlns:a14="http://schemas.microsoft.com/office/drawing/2010/main" val="0"/>
@@ -368,21 +985,15 @@
         <w:rPr>
           <w:shd w:val="clear" w:color="auto" w:fill="FFFFFF"/>
         </w:rPr>
-        <w:t xml:space="preserve">: Official statistics at the national and European levels follow legal regulations, and in the EU, compromises between member states, which means that they create new products with 5 years’ delay after a problem arises. Not tied to these official procedures, but using the very same data and methodology, and different but equally thorough data quality procedures, we can produce indicators almost immediately.  We only need a short validation period when you can make sure that you and all users are happy with the information content, coverage, </w:t>
-      </w:r>
-      <w:r>
-        <w:rPr>
-          <w:shd w:val="clear" w:color="auto" w:fill="FFFFFF"/>
-        </w:rPr>
-        <w:t>timeliness,</w:t>
-      </w:r>
-      <w:r>
-        <w:rPr>
-          <w:shd w:val="clear" w:color="auto" w:fill="FFFFFF"/>
-        </w:rPr>
-        <w:t xml:space="preserve"> and data quality of our releases. See our example </w:t>
-      </w:r>
-      <w:hyperlink r:id="rId9" w:history="1">
+        <w:t xml:space="preserve">: Official statistics at the national and European levels follow legal regulations, and in the EU, compromises between member states, which means that they create new products with 5 years’ delay after a problem arises. Not tied to these official procedures, but using the very same data and methodology, and different but equally thorough data quality procedures, we can produce indicators almost immediately.  We only need a short validation period when you can make sure that you and all users are happy with the information content, coverage, timeliness, and data quality of our releases. See our </w:t>
+      </w:r>
+      <w:r>
+        <w:rPr>
+          <w:shd w:val="clear" w:color="auto" w:fill="FFFFFF"/>
+        </w:rPr>
+        <w:t xml:space="preserve">blogpost </w:t>
+      </w:r>
+      <w:hyperlink r:id="rId16" w:history="1">
         <w:r>
           <w:rPr>
             <w:rStyle w:val="Hyperlink"/>
@@ -399,6 +1010,20 @@
           <w:szCs w:val="24"/>
           <w:shd w:val="clear" w:color="auto" w:fill="FFFFFF"/>
         </w:rPr>
+        <w:t xml:space="preserve"> to understand how we do this in more </w:t>
+      </w:r>
+      <w:r>
+        <w:rPr>
+          <w:szCs w:val="24"/>
+          <w:shd w:val="clear" w:color="auto" w:fill="FFFFFF"/>
+        </w:rPr>
+        <w:t>detail</w:t>
+      </w:r>
+      <w:r>
+        <w:rPr>
+          <w:szCs w:val="24"/>
+          <w:shd w:val="clear" w:color="auto" w:fill="FFFFFF"/>
+        </w:rPr>
         <w:t>.</w:t>
       </w:r>
     </w:p>
@@ -406,7 +1031,6 @@
       <w:pPr>
         <w:rPr>
           <w:szCs w:val="24"/>
-          <w:lang w:val="en-US"/>
         </w:rPr>
       </w:pPr>
       <w:r>
@@ -455,21 +1079,9 @@
         <w:rPr>
           <w:shd w:val="clear" w:color="auto" w:fill="FFFFFF"/>
         </w:rPr>
-        <w:t xml:space="preserve"> or </w:t>
-      </w:r>
-      <w:r>
-        <w:rPr>
-          <w:shd w:val="clear" w:color="auto" w:fill="FFFFFF"/>
-        </w:rPr>
-        <w:t>low-quality</w:t>
-      </w:r>
-      <w:r>
-        <w:rPr>
-          <w:shd w:val="clear" w:color="auto" w:fill="FFFFFF"/>
-        </w:rPr>
-        <w:t xml:space="preserve"> data usable for their needs and applications. See our example with the indicator </w:t>
-      </w:r>
-      <w:hyperlink r:id="rId10" w:history="1">
+        <w:t xml:space="preserve"> or low-quality data usable for their needs and applications. See our example with the indicator </w:t>
+      </w:r>
+      <w:hyperlink r:id="rId17" w:history="1">
         <w:r>
           <w:rPr>
             <w:rStyle w:val="Hyperlink"/>
@@ -495,10 +1107,9 @@
           <w:bCs/>
           <w:noProof/>
           <w:szCs w:val="36"/>
-          <w:lang w:val="en-US"/>
         </w:rPr>
         <w:drawing>
-          <wp:anchor distT="0" distB="0" distL="114300" distR="114300" simplePos="0" relativeHeight="251658240" behindDoc="1" locked="0" layoutInCell="1" allowOverlap="1" wp14:anchorId="15ABD9CC" wp14:editId="69B00223">
+          <wp:anchor distT="0" distB="0" distL="114300" distR="114300" simplePos="0" relativeHeight="251657216" behindDoc="1" locked="0" layoutInCell="1" allowOverlap="1" wp14:anchorId="15ABD9CC" wp14:editId="69B00223">
             <wp:simplePos x="0" y="0"/>
             <wp:positionH relativeFrom="column">
               <wp:posOffset>-4445</wp:posOffset>
@@ -529,7 +1140,7 @@
                     <pic:cNvPicPr/>
                   </pic:nvPicPr>
                   <pic:blipFill>
-                    <a:blip r:embed="rId11" cstate="print">
+                    <a:blip r:embed="rId18" cstate="print">
                       <a:extLst>
                         <a:ext uri="{28A0092B-C50C-407E-A947-70E740481C1C}">
                           <a14:useLocalDpi xmlns:a14="http://schemas.microsoft.com/office/drawing/2010/main" val="0"/>
@@ -565,14 +1176,10 @@
         <w:rPr>
           <w:rStyle w:val="Heading2Char"/>
           <w:rFonts w:eastAsiaTheme="minorHAnsi"/>
-          <w:lang w:val="en-US"/>
         </w:rPr>
         <w:t>Never seen data</w:t>
       </w:r>
       <w:r>
-        <w:rPr>
-          <w:lang w:val="en-US"/>
-        </w:rPr>
         <w:t>: The</w:t>
       </w:r>
       <w:r>
@@ -581,7 +1188,7 @@
         </w:rPr>
         <w:t xml:space="preserve"> </w:t>
       </w:r>
-      <w:hyperlink r:id="rId12" w:history="1">
+      <w:hyperlink r:id="rId19" w:history="1">
         <w:r>
           <w:rPr>
             <w:rStyle w:val="Hyperlink"/>
@@ -599,9 +1206,6 @@
         <w:t xml:space="preserve"> </w:t>
       </w:r>
       <w:r>
-        <w:rPr>
-          <w:lang w:val="en-US"/>
-        </w:rPr>
         <w:t>on open data and the re-use of public sector information of the European Union (which is an extension and modernization of the earlier directives on re-use of public sector information since 2003) makes data gathered in EU institutions, national institutions, and municipalities, as well as state-owned companies legally available. According to the</w:t>
       </w:r>
       <w:r>
@@ -610,7 +1214,7 @@
         </w:rPr>
         <w:t xml:space="preserve"> </w:t>
       </w:r>
-      <w:hyperlink r:id="rId13" w:history="1">
+      <w:hyperlink r:id="rId20" w:history="1">
         <w:r>
           <w:rPr>
             <w:rStyle w:val="Hyperlink"/>
@@ -628,26 +1232,17 @@
         <w:t xml:space="preserve"> the estimated </w:t>
       </w:r>
       <w:r>
-        <w:rPr>
-          <w:lang w:val="en-US"/>
-        </w:rPr>
         <w:t xml:space="preserve">historical cost of the data released annually is in the billions of euros. But if this data is a gold mine, its full potential can only be unlocked by an experienced data mining partner like </w:t>
       </w:r>
       <w:proofErr w:type="spellStart"/>
       <w:r>
-        <w:rPr>
-          <w:lang w:val="en-US"/>
-        </w:rPr>
         <w:t>Reprex</w:t>
       </w:r>
       <w:proofErr w:type="spellEnd"/>
       <w:r>
-        <w:rPr>
-          <w:lang w:val="en-US"/>
-        </w:rPr>
         <w:t xml:space="preserve">. Here is why: data is not readily downloadable; it sits in various obsolete file formats in disorganized databases; it is documented in various languages, or not documented at all; it is plagued with various processing errors. We make the powerful promise </w:t>
       </w:r>
-      <w:hyperlink r:id="rId14" w:history="1">
+      <w:hyperlink r:id="rId21" w:history="1">
         <w:r>
           <w:rPr>
             <w:rStyle w:val="Hyperlink"/>
@@ -680,20 +1275,24 @@
     </w:p>
     <w:p>
       <w:pPr>
-        <w:rPr>
-          <w:shd w:val="clear" w:color="auto" w:fill="F9F9F9"/>
-        </w:rPr>
-      </w:pPr>
-    </w:p>
-    <w:p>
-      <w:pPr>
         <w:pStyle w:val="Heading2"/>
         <w:rPr>
           <w:rFonts w:ascii="Times New Roman" w:hAnsi="Times New Roman"/>
           <w:sz w:val="36"/>
-        </w:rPr>
-      </w:pPr>
-      <w:r>
+          <w:lang w:val="en-GB"/>
+        </w:rPr>
+      </w:pPr>
+      <w:r>
+        <w:rPr>
+          <w:lang w:val="en-GB"/>
+        </w:rPr>
+        <w:lastRenderedPageBreak/>
+        <w:t xml:space="preserve">Annex II: </w:t>
+      </w:r>
+      <w:r>
+        <w:rPr>
+          <w:lang w:val="en-GB"/>
+        </w:rPr>
         <w:t>Increase Your Impact, Avoid Old Mistakes</w:t>
       </w:r>
     </w:p>
@@ -702,21 +1301,14 @@
         <w:rPr>
           <w:rFonts w:ascii="Times New Roman" w:hAnsi="Times New Roman" w:cs="Times New Roman"/>
           <w:szCs w:val="24"/>
-          <w:lang w:val="en-US"/>
         </w:rPr>
       </w:pPr>
       <w:proofErr w:type="spellStart"/>
       <w:r>
-        <w:rPr>
-          <w:lang w:val="en-US"/>
-        </w:rPr>
         <w:t>Reprex</w:t>
       </w:r>
       <w:proofErr w:type="spellEnd"/>
       <w:r>
-        <w:rPr>
-          <w:lang w:val="en-US"/>
-        </w:rPr>
         <w:t xml:space="preserve"> helps its policy, business, and scientific partners by providing efficient solutions for necessary data engineering, data processing and statistical tasks that are as complex as they are tedious to perform. We deploy validated, open-source, peer-reviewed scientific software to create up-to-date, reliable, high-quality, and immediately usable data and visualizations. Our partners can leave the burden of this task, share the cost of data processing, and concentrate on what they do best: disseminating and advocating, researching, or setting sustainable business or underwriting indicators and creating early warning systems.</w:t>
       </w:r>
     </w:p>
@@ -734,7 +1326,7 @@
           <w:shd w:val="clear" w:color="auto" w:fill="FFFFFF"/>
         </w:rPr>
         <w:drawing>
-          <wp:anchor distT="0" distB="0" distL="114300" distR="114300" simplePos="0" relativeHeight="251656192" behindDoc="1" locked="0" layoutInCell="1" allowOverlap="1" wp14:anchorId="5BB7FCEA" wp14:editId="132BAB45">
+          <wp:anchor distT="0" distB="0" distL="114300" distR="114300" simplePos="0" relativeHeight="251655168" behindDoc="1" locked="0" layoutInCell="1" allowOverlap="1" wp14:anchorId="5BB7FCEA" wp14:editId="132BAB45">
             <wp:simplePos x="0" y="0"/>
             <wp:positionH relativeFrom="margin">
               <wp:align>right</wp:align>
@@ -765,7 +1357,7 @@
                     <pic:cNvPicPr/>
                   </pic:nvPicPr>
                   <pic:blipFill>
-                    <a:blip r:embed="rId15" cstate="print">
+                    <a:blip r:embed="rId22" cstate="print">
                       <a:extLst>
                         <a:ext uri="{28A0092B-C50C-407E-A947-70E740481C1C}">
                           <a14:useLocalDpi xmlns:a14="http://schemas.microsoft.com/office/drawing/2010/main" val="0"/>
@@ -815,7 +1407,7 @@
         </w:rPr>
         <w:t xml:space="preserve">: We publish the data in a way that it is easy to find—as a separate data publication with a DOI, full library metadata, and place it in open science repositories. Our data is more findable than 99% of the open science data, and therefore makes far bigger impact. See our data on the European open science repository </w:t>
       </w:r>
-      <w:hyperlink r:id="rId16" w:anchor=".YbM_K73MLIU" w:history="1">
+      <w:hyperlink r:id="rId23" w:anchor=".YbM_K73MLIU" w:history="1">
         <w:proofErr w:type="spellStart"/>
         <w:r>
           <w:rPr>
@@ -845,11 +1437,6 @@
       </w:r>
     </w:p>
     <w:p>
-      <w:pPr>
-        <w:rPr>
-          <w:lang w:val="en-US"/>
-        </w:rPr>
-      </w:pPr>
       <w:r>
         <w:rPr>
           <w:b/>
@@ -857,7 +1444,7 @@
           <w:noProof/>
         </w:rPr>
         <w:drawing>
-          <wp:anchor distT="0" distB="0" distL="114300" distR="114300" simplePos="0" relativeHeight="251661312" behindDoc="1" locked="0" layoutInCell="1" allowOverlap="1" wp14:anchorId="25264E26" wp14:editId="3919A6D0">
+          <wp:anchor distT="0" distB="0" distL="114300" distR="114300" simplePos="0" relativeHeight="251659264" behindDoc="1" locked="0" layoutInCell="1" allowOverlap="1" wp14:anchorId="25264E26" wp14:editId="3919A6D0">
             <wp:simplePos x="0" y="0"/>
             <wp:positionH relativeFrom="column">
               <wp:posOffset>-4445</wp:posOffset>
@@ -888,7 +1475,7 @@
                     <pic:cNvPicPr/>
                   </pic:nvPicPr>
                   <pic:blipFill>
-                    <a:blip r:embed="rId17" cstate="print">
+                    <a:blip r:embed="rId24" cstate="print">
                       <a:extLst>
                         <a:ext uri="{28A0092B-C50C-407E-A947-70E740481C1C}">
                           <a14:useLocalDpi xmlns:a14="http://schemas.microsoft.com/office/drawing/2010/main" val="0"/>
@@ -933,7 +1520,7 @@
         </w:rPr>
         <w:t xml:space="preserve"> </w:t>
       </w:r>
-      <w:hyperlink r:id="rId18" w:history="1">
+      <w:hyperlink r:id="rId25" w:history="1">
         <w:r>
           <w:rPr>
             <w:rStyle w:val="Hyperlink"/>
@@ -968,7 +1555,7 @@
         </w:rPr>
         <w:t xml:space="preserve"> </w:t>
       </w:r>
-      <w:hyperlink r:id="rId19" w:history="1">
+      <w:hyperlink r:id="rId26" w:history="1">
         <w:r>
           <w:rPr>
             <w:rStyle w:val="Hyperlink"/>
@@ -993,7 +1580,7 @@
         </w:rPr>
         <w:t xml:space="preserve"> </w:t>
       </w:r>
-      <w:hyperlink r:id="rId20" w:history="1">
+      <w:hyperlink r:id="rId27" w:history="1">
         <w:proofErr w:type="spellStart"/>
         <w:r>
           <w:rPr>
@@ -1036,7 +1623,7 @@
         </w:rPr>
         <w:t xml:space="preserve"> </w:t>
       </w:r>
-      <w:hyperlink r:id="rId21" w:history="1">
+      <w:hyperlink r:id="rId28" w:history="1">
         <w:r>
           <w:rPr>
             <w:rStyle w:val="Hyperlink"/>
@@ -1059,7 +1646,6 @@
           <w:b/>
           <w:bCs/>
           <w:szCs w:val="24"/>
-          <w:lang w:val="en-US"/>
         </w:rPr>
       </w:pPr>
       <w:r>
@@ -1074,18 +1660,28 @@
         <w:pStyle w:val="Heading2"/>
         <w:rPr>
           <w:szCs w:val="24"/>
+          <w:lang w:val="en-GB"/>
         </w:rPr>
       </w:pPr>
       <w:r>
         <w:rPr>
           <w:szCs w:val="24"/>
+          <w:lang w:val="en-GB"/>
         </w:rPr>
         <w:lastRenderedPageBreak/>
+        <w:t xml:space="preserve">Appendix III. </w:t>
+      </w:r>
+      <w:r>
+        <w:rPr>
+          <w:szCs w:val="24"/>
+          <w:lang w:val="en-GB"/>
+        </w:rPr>
         <w:t>From Data to Solution</w:t>
       </w:r>
       <w:r>
         <w:rPr>
           <w:szCs w:val="24"/>
+          <w:lang w:val="en-GB"/>
         </w:rPr>
         <w:t>s</w:t>
       </w:r>
@@ -1102,7 +1698,7 @@
           <w:shd w:val="clear" w:color="auto" w:fill="FFFFFF"/>
         </w:rPr>
         <w:drawing>
-          <wp:anchor distT="0" distB="0" distL="114300" distR="114300" simplePos="0" relativeHeight="251659264" behindDoc="0" locked="0" layoutInCell="1" allowOverlap="1" wp14:anchorId="06D0B5E6" wp14:editId="3BC8E3A9">
+          <wp:anchor distT="0" distB="0" distL="114300" distR="114300" simplePos="0" relativeHeight="251658240" behindDoc="0" locked="0" layoutInCell="1" allowOverlap="1" wp14:anchorId="06D0B5E6" wp14:editId="3BC8E3A9">
             <wp:simplePos x="0" y="0"/>
             <wp:positionH relativeFrom="column">
               <wp:posOffset>-4445</wp:posOffset>
@@ -1125,7 +1721,7 @@
                     <pic:cNvPicPr/>
                   </pic:nvPicPr>
                   <pic:blipFill>
-                    <a:blip r:embed="rId22" cstate="print">
+                    <a:blip r:embed="rId29" cstate="print">
                       <a:extLst>
                         <a:ext uri="{28A0092B-C50C-407E-A947-70E740481C1C}">
                           <a14:useLocalDpi xmlns:a14="http://schemas.microsoft.com/office/drawing/2010/main" val="0"/>
@@ -1189,7 +1785,7 @@
         </w:rPr>
         <w:t xml:space="preserve"> See our offering to </w:t>
       </w:r>
-      <w:hyperlink r:id="rId23" w:history="1">
+      <w:hyperlink r:id="rId30" w:history="1">
         <w:r>
           <w:rPr>
             <w:rStyle w:val="Hyperlink"/>
@@ -1204,7 +1800,7 @@
         </w:rPr>
         <w:t xml:space="preserve"> that must comply with the CSRD directive, for </w:t>
       </w:r>
-      <w:hyperlink r:id="rId24" w:history="1">
+      <w:hyperlink r:id="rId31" w:history="1">
         <w:r>
           <w:rPr>
             <w:rStyle w:val="Hyperlink"/>
@@ -1219,7 +1815,7 @@
         </w:rPr>
         <w:t xml:space="preserve">, and for </w:t>
       </w:r>
-      <w:hyperlink r:id="rId25" w:history="1">
+      <w:hyperlink r:id="rId32" w:history="1">
         <w:r>
           <w:rPr>
             <w:rStyle w:val="Hyperlink"/>
@@ -1276,7 +1872,7 @@
           <w:shd w:val="clear" w:color="auto" w:fill="FFFFFF"/>
         </w:rPr>
         <w:drawing>
-          <wp:anchor distT="0" distB="0" distL="114300" distR="114300" simplePos="0" relativeHeight="251662336" behindDoc="1" locked="0" layoutInCell="1" allowOverlap="1" wp14:anchorId="22CEB3F9" wp14:editId="7E8F73ED">
+          <wp:anchor distT="0" distB="0" distL="114300" distR="114300" simplePos="0" relativeHeight="251660288" behindDoc="1" locked="0" layoutInCell="1" allowOverlap="1" wp14:anchorId="22CEB3F9" wp14:editId="7E8F73ED">
             <wp:simplePos x="0" y="0"/>
             <wp:positionH relativeFrom="column">
               <wp:posOffset>0</wp:posOffset>
@@ -1307,7 +1903,7 @@
                     <pic:cNvPicPr/>
                   </pic:nvPicPr>
                   <pic:blipFill>
-                    <a:blip r:embed="rId26" cstate="print">
+                    <a:blip r:embed="rId33" cstate="print">
                       <a:extLst>
                         <a:ext uri="{28A0092B-C50C-407E-A947-70E740481C1C}">
                           <a14:useLocalDpi xmlns:a14="http://schemas.microsoft.com/office/drawing/2010/main" val="0"/>
@@ -1370,7 +1966,7 @@
         </w:rPr>
         <w:t xml:space="preserve">Green Deal Data Observatory on </w:t>
       </w:r>
-      <w:hyperlink r:id="rId27" w:history="1">
+      <w:hyperlink r:id="rId34" w:history="1">
         <w:r>
           <w:rPr>
             <w:rStyle w:val="Hyperlink"/>
@@ -1403,7 +1999,7 @@
         </w:rPr>
         <w:t xml:space="preserve">Green Deal Data Observatory on </w:t>
       </w:r>
-      <w:hyperlink r:id="rId28" w:history="1">
+      <w:hyperlink r:id="rId35" w:history="1">
         <w:r>
           <w:rPr>
             <w:rStyle w:val="Hyperlink"/>
@@ -1443,7 +2039,7 @@
         </w:rPr>
         <w:t xml:space="preserve">, </w:t>
       </w:r>
-      <w:hyperlink r:id="rId29" w:history="1">
+      <w:hyperlink r:id="rId36" w:history="1">
         <w:proofErr w:type="spellStart"/>
         <w:r>
           <w:rPr>
@@ -1466,7 +2062,7 @@
         </w:rPr>
         <w:t xml:space="preserve"> or </w:t>
       </w:r>
-      <w:hyperlink r:id="rId30" w:anchor="contact" w:history="1">
+      <w:hyperlink r:id="rId37" w:anchor="contact" w:history="1">
         <w:r>
           <w:rPr>
             <w:rStyle w:val="Hyperlink"/>
@@ -1483,8 +2079,10 @@
       </w:r>
     </w:p>
     <w:sectPr>
+      <w:headerReference w:type="default" r:id="rId38"/>
+      <w:footerReference w:type="default" r:id="rId39"/>
       <w:pgSz w:w="12240" w:h="15840"/>
-      <w:pgMar w:top="1440" w:right="1080" w:bottom="1440" w:left="1080" w:header="720" w:footer="720" w:gutter="0"/>
+      <w:pgMar w:top="1361" w:right="1021" w:bottom="1361" w:left="1021" w:header="720" w:footer="720" w:gutter="0"/>
       <w:cols w:space="720"/>
       <w:docGrid w:linePitch="360"/>
     </w:sectPr>
@@ -1517,6 +2115,59 @@
 </w:endnotes>
 </file>
 
+<file path=word/footer1.xml><?xml version="1.0" encoding="utf-8"?>
+<w:ftr xmlns:wpc="http://schemas.microsoft.com/office/word/2010/wordprocessingCanvas" xmlns:cx="http://schemas.microsoft.com/office/drawing/2014/chartex" xmlns:cx1="http://schemas.microsoft.com/office/drawing/2015/9/8/chartex" xmlns:cx2="http://schemas.microsoft.com/office/drawing/2015/10/21/chartex" xmlns:cx3="http://schemas.microsoft.com/office/drawing/2016/5/9/chartex" xmlns:cx4="http://schemas.microsoft.com/office/drawing/2016/5/10/chartex" xmlns:cx5="http://schemas.microsoft.com/office/drawing/2016/5/11/chartex" xmlns:cx6="http://schemas.microsoft.com/office/drawing/2016/5/12/chartex" xmlns:cx7="http://schemas.microsoft.com/office/drawing/2016/5/13/chartex" xmlns:cx8="http://schemas.microsoft.com/office/drawing/2016/5/14/chartex" xmlns:mc="http://schemas.openxmlformats.org/markup-compatibility/2006" xmlns:aink="http://schemas.microsoft.com/office/drawing/2016/ink" xmlns:am3d="http://schemas.microsoft.com/office/drawing/2017/model3d" xmlns:o="urn:schemas-microsoft-com:office:office" xmlns:r="http://schemas.openxmlformats.org/officeDocument/2006/relationships" xmlns:m="http://schemas.openxmlformats.org/officeDocument/2006/math" xmlns:v="urn:schemas-microsoft-com:vml" xmlns:wp14="http://schemas.microsoft.com/office/word/2010/wordprocessingDrawing" xmlns:wp="http://schemas.openxmlformats.org/drawingml/2006/wordprocessingDrawing" xmlns:w10="urn:schemas-microsoft-com:office:word" xmlns:w="http://schemas.openxmlformats.org/wordprocessingml/2006/main" xmlns:w14="http://schemas.microsoft.com/office/word/2010/wordml" xmlns:w15="http://schemas.microsoft.com/office/word/2012/wordml" xmlns:w16cex="http://schemas.microsoft.com/office/word/2018/wordml/cex" xmlns:w16cid="http://schemas.microsoft.com/office/word/2016/wordml/cid" xmlns:w16="http://schemas.microsoft.com/office/word/2018/wordml" xmlns:w16sdtdh="http://schemas.microsoft.com/office/word/2020/wordml/sdtdatahash" xmlns:w16se="http://schemas.microsoft.com/office/word/2015/wordml/symex" xmlns:wpg="http://schemas.microsoft.com/office/word/2010/wordprocessingGroup" xmlns:wpi="http://schemas.microsoft.com/office/word/2010/wordprocessingInk" xmlns:wne="http://schemas.microsoft.com/office/word/2006/wordml" xmlns:wps="http://schemas.microsoft.com/office/word/2010/wordprocessingShape" mc:Ignorable="w14 w15 w16se w16cid w16 w16cex w16sdtdh wp14">
+  <w:sdt>
+    <w:sdtPr>
+      <w:id w:val="-1084067634"/>
+      <w:docPartObj>
+        <w:docPartGallery w:val="Page Numbers (Bottom of Page)"/>
+        <w:docPartUnique/>
+      </w:docPartObj>
+    </w:sdtPr>
+    <w:sdtEndPr>
+      <w:rPr>
+        <w:noProof/>
+      </w:rPr>
+    </w:sdtEndPr>
+    <w:sdtContent>
+      <w:p>
+        <w:pPr>
+          <w:pStyle w:val="Footer"/>
+          <w:jc w:val="right"/>
+        </w:pPr>
+        <w:r>
+          <w:fldChar w:fldCharType="begin"/>
+        </w:r>
+        <w:r>
+          <w:instrText xml:space="preserve"> PAGE   \* MERGEFORMAT </w:instrText>
+        </w:r>
+        <w:r>
+          <w:fldChar w:fldCharType="separate"/>
+        </w:r>
+        <w:r>
+          <w:rPr>
+            <w:noProof/>
+          </w:rPr>
+          <w:t>2</w:t>
+        </w:r>
+        <w:r>
+          <w:rPr>
+            <w:noProof/>
+          </w:rPr>
+          <w:fldChar w:fldCharType="end"/>
+        </w:r>
+      </w:p>
+    </w:sdtContent>
+  </w:sdt>
+  <w:p>
+    <w:pPr>
+      <w:pStyle w:val="Footer"/>
+    </w:pPr>
+  </w:p>
+</w:ftr>
+</file>
+
 <file path=word/footnotes.xml><?xml version="1.0" encoding="utf-8"?>
 <w:footnotes xmlns:wpc="http://schemas.microsoft.com/office/word/2010/wordprocessingCanvas" xmlns:cx="http://schemas.microsoft.com/office/drawing/2014/chartex" xmlns:cx1="http://schemas.microsoft.com/office/drawing/2015/9/8/chartex" xmlns:cx2="http://schemas.microsoft.com/office/drawing/2015/10/21/chartex" xmlns:cx3="http://schemas.microsoft.com/office/drawing/2016/5/9/chartex" xmlns:cx4="http://schemas.microsoft.com/office/drawing/2016/5/10/chartex" xmlns:cx5="http://schemas.microsoft.com/office/drawing/2016/5/11/chartex" xmlns:cx6="http://schemas.microsoft.com/office/drawing/2016/5/12/chartex" xmlns:cx7="http://schemas.microsoft.com/office/drawing/2016/5/13/chartex" xmlns:cx8="http://schemas.microsoft.com/office/drawing/2016/5/14/chartex" xmlns:mc="http://schemas.openxmlformats.org/markup-compatibility/2006" xmlns:aink="http://schemas.microsoft.com/office/drawing/2016/ink" xmlns:am3d="http://schemas.microsoft.com/office/drawing/2017/model3d" xmlns:o="urn:schemas-microsoft-com:office:office" xmlns:r="http://schemas.openxmlformats.org/officeDocument/2006/relationships" xmlns:m="http://schemas.openxmlformats.org/officeDocument/2006/math" xmlns:v="urn:schemas-microsoft-com:vml" xmlns:wp14="http://schemas.microsoft.com/office/word/2010/wordprocessingDrawing" xmlns:wp="http://schemas.openxmlformats.org/drawingml/2006/wordprocessingDrawing" xmlns:w10="urn:schemas-microsoft-com:office:word" xmlns:w="http://schemas.openxmlformats.org/wordprocessingml/2006/main" xmlns:w14="http://schemas.microsoft.com/office/word/2010/wordml" xmlns:w15="http://schemas.microsoft.com/office/word/2012/wordml" xmlns:w16cex="http://schemas.microsoft.com/office/word/2018/wordml/cex" xmlns:w16cid="http://schemas.microsoft.com/office/word/2016/wordml/cid" xmlns:w16="http://schemas.microsoft.com/office/word/2018/wordml" xmlns:w16sdtdh="http://schemas.microsoft.com/office/word/2020/wordml/sdtdatahash" xmlns:w16se="http://schemas.microsoft.com/office/word/2015/wordml/symex" xmlns:wpg="http://schemas.microsoft.com/office/word/2010/wordprocessingGroup" xmlns:wpi="http://schemas.microsoft.com/office/word/2010/wordprocessingInk" xmlns:wne="http://schemas.microsoft.com/office/word/2006/wordml" xmlns:wps="http://schemas.microsoft.com/office/word/2010/wordprocessingShape" mc:Ignorable="w14 w15 w16se w16cid w16 w16cex w16sdtdh wp14">
   <w:footnote w:type="separator" w:id="-1">
@@ -1540,6 +2191,39 @@
     </w:p>
   </w:footnote>
 </w:footnotes>
+</file>
+
+<file path=word/header1.xml><?xml version="1.0" encoding="utf-8"?>
+<w:hdr xmlns:wpc="http://schemas.microsoft.com/office/word/2010/wordprocessingCanvas" xmlns:cx="http://schemas.microsoft.com/office/drawing/2014/chartex" xmlns:cx1="http://schemas.microsoft.com/office/drawing/2015/9/8/chartex" xmlns:cx2="http://schemas.microsoft.com/office/drawing/2015/10/21/chartex" xmlns:cx3="http://schemas.microsoft.com/office/drawing/2016/5/9/chartex" xmlns:cx4="http://schemas.microsoft.com/office/drawing/2016/5/10/chartex" xmlns:cx5="http://schemas.microsoft.com/office/drawing/2016/5/11/chartex" xmlns:cx6="http://schemas.microsoft.com/office/drawing/2016/5/12/chartex" xmlns:cx7="http://schemas.microsoft.com/office/drawing/2016/5/13/chartex" xmlns:cx8="http://schemas.microsoft.com/office/drawing/2016/5/14/chartex" xmlns:mc="http://schemas.openxmlformats.org/markup-compatibility/2006" xmlns:aink="http://schemas.microsoft.com/office/drawing/2016/ink" xmlns:am3d="http://schemas.microsoft.com/office/drawing/2017/model3d" xmlns:o="urn:schemas-microsoft-com:office:office" xmlns:r="http://schemas.openxmlformats.org/officeDocument/2006/relationships" xmlns:m="http://schemas.openxmlformats.org/officeDocument/2006/math" xmlns:v="urn:schemas-microsoft-com:vml" xmlns:wp14="http://schemas.microsoft.com/office/word/2010/wordprocessingDrawing" xmlns:wp="http://schemas.openxmlformats.org/drawingml/2006/wordprocessingDrawing" xmlns:w10="urn:schemas-microsoft-com:office:word" xmlns:w="http://schemas.openxmlformats.org/wordprocessingml/2006/main" xmlns:w14="http://schemas.microsoft.com/office/word/2010/wordml" xmlns:w15="http://schemas.microsoft.com/office/word/2012/wordml" xmlns:w16cex="http://schemas.microsoft.com/office/word/2018/wordml/cex" xmlns:w16cid="http://schemas.microsoft.com/office/word/2016/wordml/cid" xmlns:w16="http://schemas.microsoft.com/office/word/2018/wordml" xmlns:w16sdtdh="http://schemas.microsoft.com/office/word/2020/wordml/sdtdatahash" xmlns:w16se="http://schemas.microsoft.com/office/word/2015/wordml/symex" xmlns:wpg="http://schemas.microsoft.com/office/word/2010/wordprocessingGroup" xmlns:wpi="http://schemas.microsoft.com/office/word/2010/wordprocessingInk" xmlns:wne="http://schemas.microsoft.com/office/word/2006/wordml" xmlns:wps="http://schemas.microsoft.com/office/word/2010/wordprocessingShape" mc:Ignorable="w14 w15 w16se w16cid w16 w16cex w16sdtdh wp14">
+  <w:p>
+    <w:pPr>
+      <w:pStyle w:val="Heading1"/>
+      <w:jc w:val="center"/>
+      <w:rPr>
+        <w:rStyle w:val="Emphasis"/>
+        <w:rFonts w:ascii="Roboto Bk" w:hAnsi="Roboto Bk"/>
+        <w:b w:val="0"/>
+        <w:iCs w:val="0"/>
+        <w:color w:val="00843A"/>
+      </w:rPr>
+    </w:pPr>
+    <w:r>
+      <w:rPr>
+        <w:rStyle w:val="Emphasis"/>
+        <w:rFonts w:ascii="Roboto Bk" w:hAnsi="Roboto Bk"/>
+        <w:b w:val="0"/>
+        <w:iCs w:val="0"/>
+        <w:color w:val="00843A"/>
+      </w:rPr>
+      <w:t>Green Deal Data Observatory</w:t>
+    </w:r>
+  </w:p>
+  <w:p>
+    <w:pPr>
+      <w:pStyle w:val="Header"/>
+    </w:pPr>
+  </w:p>
+</w:hdr>
 </file>
 
 <file path=word/numbering.xml><?xml version="1.0" encoding="utf-8"?>
@@ -1657,8 +2341,97 @@
       </w:rPr>
     </w:lvl>
   </w:abstractNum>
+  <w:abstractNum w:abstractNumId="1" w15:restartNumberingAfterBreak="0">
+    <w:nsid w:val="4A5D0438"/>
+    <w:multiLevelType w:val="hybridMultilevel"/>
+    <w:tmpl w:val="2DD83910"/>
+    <w:lvl w:ilvl="0" w:tplc="0409000F">
+      <w:start w:val="1"/>
+      <w:numFmt w:val="decimal"/>
+      <w:lvlText w:val="%1."/>
+      <w:lvlJc w:val="left"/>
+      <w:pPr>
+        <w:ind w:left="360" w:hanging="360"/>
+      </w:pPr>
+    </w:lvl>
+    <w:lvl w:ilvl="1" w:tplc="04090019" w:tentative="1">
+      <w:start w:val="1"/>
+      <w:numFmt w:val="lowerLetter"/>
+      <w:lvlText w:val="%2."/>
+      <w:lvlJc w:val="left"/>
+      <w:pPr>
+        <w:ind w:left="1080" w:hanging="360"/>
+      </w:pPr>
+    </w:lvl>
+    <w:lvl w:ilvl="2" w:tplc="0409001B" w:tentative="1">
+      <w:start w:val="1"/>
+      <w:numFmt w:val="lowerRoman"/>
+      <w:lvlText w:val="%3."/>
+      <w:lvlJc w:val="right"/>
+      <w:pPr>
+        <w:ind w:left="1800" w:hanging="180"/>
+      </w:pPr>
+    </w:lvl>
+    <w:lvl w:ilvl="3" w:tplc="0409000F" w:tentative="1">
+      <w:start w:val="1"/>
+      <w:numFmt w:val="decimal"/>
+      <w:lvlText w:val="%4."/>
+      <w:lvlJc w:val="left"/>
+      <w:pPr>
+        <w:ind w:left="2520" w:hanging="360"/>
+      </w:pPr>
+    </w:lvl>
+    <w:lvl w:ilvl="4" w:tplc="04090019" w:tentative="1">
+      <w:start w:val="1"/>
+      <w:numFmt w:val="lowerLetter"/>
+      <w:lvlText w:val="%5."/>
+      <w:lvlJc w:val="left"/>
+      <w:pPr>
+        <w:ind w:left="3240" w:hanging="360"/>
+      </w:pPr>
+    </w:lvl>
+    <w:lvl w:ilvl="5" w:tplc="0409001B" w:tentative="1">
+      <w:start w:val="1"/>
+      <w:numFmt w:val="lowerRoman"/>
+      <w:lvlText w:val="%6."/>
+      <w:lvlJc w:val="right"/>
+      <w:pPr>
+        <w:ind w:left="3960" w:hanging="180"/>
+      </w:pPr>
+    </w:lvl>
+    <w:lvl w:ilvl="6" w:tplc="0409000F" w:tentative="1">
+      <w:start w:val="1"/>
+      <w:numFmt w:val="decimal"/>
+      <w:lvlText w:val="%7."/>
+      <w:lvlJc w:val="left"/>
+      <w:pPr>
+        <w:ind w:left="4680" w:hanging="360"/>
+      </w:pPr>
+    </w:lvl>
+    <w:lvl w:ilvl="7" w:tplc="04090019" w:tentative="1">
+      <w:start w:val="1"/>
+      <w:numFmt w:val="lowerLetter"/>
+      <w:lvlText w:val="%8."/>
+      <w:lvlJc w:val="left"/>
+      <w:pPr>
+        <w:ind w:left="5400" w:hanging="360"/>
+      </w:pPr>
+    </w:lvl>
+    <w:lvl w:ilvl="8" w:tplc="0409001B" w:tentative="1">
+      <w:start w:val="1"/>
+      <w:numFmt w:val="lowerRoman"/>
+      <w:lvlText w:val="%9."/>
+      <w:lvlJc w:val="right"/>
+      <w:pPr>
+        <w:ind w:left="6120" w:hanging="180"/>
+      </w:pPr>
+    </w:lvl>
+  </w:abstractNum>
   <w:num w:numId="1">
     <w:abstractNumId w:val="0"/>
+  </w:num>
+  <w:num w:numId="2">
+    <w:abstractNumId w:val="1"/>
   </w:num>
 </w:numbering>
 </file>
@@ -2061,7 +2834,7 @@
   <w:style w:type="paragraph" w:default="1" w:styleId="Normal">
     <w:name w:val="Normal"/>
     <w:qFormat/>
-    <w:rsid w:val="00892D78"/>
+    <w:rsid w:val="002D2BDE"/>
     <w:pPr>
       <w:jc w:val="both"/>
     </w:pPr>
@@ -2115,6 +2888,7 @@
   <w:style w:type="character" w:default="1" w:styleId="DefaultParagraphFont">
     <w:name w:val="Default Paragraph Font"/>
     <w:uiPriority w:val="1"/>
+    <w:semiHidden/>
     <w:unhideWhenUsed/>
   </w:style>
   <w:style w:type="table" w:default="1" w:styleId="TableNormal">
@@ -2276,6 +3050,45 @@
       <w:ind w:left="720"/>
       <w:contextualSpacing/>
     </w:pPr>
+  </w:style>
+  <w:style w:type="paragraph" w:styleId="Quote">
+    <w:name w:val="Quote"/>
+    <w:basedOn w:val="Normal"/>
+    <w:next w:val="Normal"/>
+    <w:link w:val="QuoteChar"/>
+    <w:uiPriority w:val="29"/>
+    <w:qFormat/>
+    <w:rsid w:val="009C49E6"/>
+    <w:pPr>
+      <w:pBdr>
+        <w:top w:val="single" w:sz="2" w:space="1" w:color="auto" w:shadow="1"/>
+        <w:left w:val="single" w:sz="2" w:space="4" w:color="auto" w:shadow="1"/>
+        <w:bottom w:val="single" w:sz="2" w:space="1" w:color="auto" w:shadow="1"/>
+        <w:right w:val="single" w:sz="2" w:space="4" w:color="auto" w:shadow="1"/>
+      </w:pBdr>
+      <w:spacing w:before="160" w:line="240" w:lineRule="auto"/>
+      <w:jc w:val="center"/>
+    </w:pPr>
+    <w:rPr>
+      <w:i/>
+      <w:iCs/>
+      <w:color w:val="404040" w:themeColor="text1" w:themeTint="BF"/>
+      <w:sz w:val="22"/>
+    </w:rPr>
+  </w:style>
+  <w:style w:type="character" w:customStyle="1" w:styleId="QuoteChar">
+    <w:name w:val="Quote Char"/>
+    <w:basedOn w:val="DefaultParagraphFont"/>
+    <w:link w:val="Quote"/>
+    <w:uiPriority w:val="29"/>
+    <w:rsid w:val="009C49E6"/>
+    <w:rPr>
+      <w:rFonts w:ascii="Roboto Lt" w:hAnsi="Roboto Lt"/>
+      <w:i/>
+      <w:iCs/>
+      <w:color w:val="404040" w:themeColor="text1" w:themeTint="BF"/>
+      <w:lang w:val="en-GB"/>
+    </w:rPr>
   </w:style>
 </w:styles>
 </file>
@@ -2573,4 +3386,16 @@
     </a:ext>
   </a:extLst>
 </a:theme>
+</file>
+
+<file path=customXml/item1.xml><?xml version="1.0" encoding="utf-8"?>
+<b:Sources xmlns:b="http://schemas.openxmlformats.org/officeDocument/2006/bibliography" xmlns="http://schemas.openxmlformats.org/officeDocument/2006/bibliography" SelectedStyle="\APASixthEditionOfficeOnline.xsl" StyleName="APA" Version="6"/>
+</file>
+
+<file path=customXml/itemProps1.xml><?xml version="1.0" encoding="utf-8"?>
+<ds:datastoreItem xmlns:ds="http://schemas.openxmlformats.org/officeDocument/2006/customXml" ds:itemID="{937B45A0-238B-4D50-9704-735E9C61C062}">
+  <ds:schemaRefs>
+    <ds:schemaRef ds:uri="http://schemas.openxmlformats.org/officeDocument/2006/bibliography"/>
+  </ds:schemaRefs>
+</ds:datastoreItem>
 </file>
</xml_diff>